<commit_message>
pbs 1.5 and nigeria emr 1.4.5 release
</commit_message>
<xml_diff>
--- a/pbs/NMRS PBS Change Log.docx
+++ b/pbs/NMRS PBS Change Log.docx
@@ -35,7 +35,13 @@
         </w:rPr>
       </w:pPr>
       <w:r>
-        <w:t>Implemented the finger print registration module based on the already existing biometr</w:t>
+        <w:t xml:space="preserve">Implemented the </w:t>
+      </w:r>
+      <w:r>
+        <w:t>fingerprint</w:t>
+      </w:r>
+      <w:r>
+        <w:t xml:space="preserve"> registration module based on the already existing biometr</w:t>
       </w:r>
       <w:r>
         <w:t>ic</w:t>
@@ -53,7 +59,15 @@
         </w:numPr>
       </w:pPr>
       <w:r>
-        <w:t>Integrated the biometric service with NigeriaMRS.</w:t>
+        <w:t xml:space="preserve">Integrated the biometric service with </w:t>
+      </w:r>
+      <w:proofErr w:type="spellStart"/>
+      <w:r>
+        <w:t>NigeriaMRS</w:t>
+      </w:r>
+      <w:proofErr w:type="spellEnd"/>
+      <w:r>
+        <w:t>.</w:t>
       </w:r>
     </w:p>
     <w:p>
@@ -65,7 +79,15 @@
         </w:numPr>
       </w:pPr>
       <w:r>
-        <w:t>Integrate the biometric service with secugen driver on windows and Linux.</w:t>
+        <w:t xml:space="preserve">Integrate the biometric service with </w:t>
+      </w:r>
+      <w:proofErr w:type="spellStart"/>
+      <w:r>
+        <w:t>secugen</w:t>
+      </w:r>
+      <w:proofErr w:type="spellEnd"/>
+      <w:r>
+        <w:t xml:space="preserve"> driver on windows and Linux.</w:t>
       </w:r>
     </w:p>
     <w:p/>
@@ -86,7 +108,10 @@
         </w:rPr>
       </w:pPr>
       <w:r>
-        <w:t>Added feature to delete patient finger print</w:t>
+        <w:t xml:space="preserve">Added feature to delete patient </w:t>
+      </w:r>
+      <w:r>
+        <w:t>fingerprint</w:t>
       </w:r>
       <w:r>
         <w:t>.</w:t>
@@ -101,10 +126,24 @@
         </w:numPr>
       </w:pPr>
       <w:r>
-        <w:t>Implemented finger print verification</w:t>
-      </w:r>
-      <w:r>
-        <w:t>/duplicate check on already captured finger prints at the facility,</w:t>
+        <w:t xml:space="preserve">Implemented </w:t>
+      </w:r>
+      <w:r>
+        <w:t>fingerprint</w:t>
+      </w:r>
+      <w:r>
+        <w:t xml:space="preserve"> verification</w:t>
+      </w:r>
+      <w:r>
+        <w:t xml:space="preserve">/duplicate check on already captured </w:t>
+      </w:r>
+      <w:proofErr w:type="gramStart"/>
+      <w:r>
+        <w:t>finger prints</w:t>
+      </w:r>
+      <w:proofErr w:type="gramEnd"/>
+      <w:r>
+        <w:t xml:space="preserve"> at the facility,</w:t>
       </w:r>
       <w:r>
         <w:t xml:space="preserve"> which is initiated </w:t>
@@ -208,7 +247,19 @@
         <w:rPr>
           <w:rFonts w:eastAsiaTheme="minorEastAsia"/>
         </w:rPr>
-        <w:t xml:space="preserve"> registration, in other words, finger prints from the same fingers from the same patient is not allowed.</w:t>
+        <w:t xml:space="preserve"> registration, in other words, </w:t>
+      </w:r>
+      <w:r>
+        <w:rPr>
+          <w:rFonts w:eastAsiaTheme="minorEastAsia"/>
+        </w:rPr>
+        <w:t>fingerprints</w:t>
+      </w:r>
+      <w:r>
+        <w:rPr>
+          <w:rFonts w:eastAsiaTheme="minorEastAsia"/>
+        </w:rPr>
+        <w:t xml:space="preserve"> from the same fingers from the same patient is not allowed.</w:t>
       </w:r>
     </w:p>
     <w:p>
@@ -226,10 +277,112 @@
         <w:rPr>
           <w:rFonts w:eastAsiaTheme="minorEastAsia"/>
         </w:rPr>
-        <w:t>Update database with new column for finger print template.</w:t>
+        <w:t xml:space="preserve">Update database with new column for </w:t>
+      </w:r>
+      <w:r>
+        <w:rPr>
+          <w:rFonts w:eastAsiaTheme="minorEastAsia"/>
+        </w:rPr>
+        <w:t>fingerprint</w:t>
+      </w:r>
+      <w:r>
+        <w:rPr>
+          <w:rFonts w:eastAsiaTheme="minorEastAsia"/>
+        </w:rPr>
+        <w:t xml:space="preserve"> template.</w:t>
+      </w:r>
+    </w:p>
+    <w:p>
+      <w:pPr>
+        <w:rPr>
+          <w:rFonts w:eastAsiaTheme="minorEastAsia"/>
+        </w:rPr>
+      </w:pPr>
+    </w:p>
+    <w:p>
+      <w:pPr>
+        <w:rPr>
+          <w:rFonts w:eastAsiaTheme="minorEastAsia"/>
+          <w:lang w:val="en-NG"/>
+        </w:rPr>
+      </w:pPr>
+      <w:r>
+        <w:rPr>
+          <w:rFonts w:eastAsiaTheme="minorEastAsia"/>
+        </w:rPr>
+        <w:t>Version 1.</w:t>
+      </w:r>
+      <w:r>
+        <w:rPr>
+          <w:rFonts w:eastAsiaTheme="minorEastAsia"/>
+          <w:lang w:val="en-NG"/>
+        </w:rPr>
+        <w:t>5</w:t>
+      </w:r>
+    </w:p>
+    <w:p>
+      <w:pPr>
+        <w:pStyle w:val="ListParagraph"/>
+        <w:numPr>
+          <w:ilvl w:val="0"/>
+          <w:numId w:val="5"/>
+        </w:numPr>
+        <w:rPr>
+          <w:rFonts w:eastAsiaTheme="minorEastAsia"/>
+        </w:rPr>
+      </w:pPr>
+      <w:r>
+        <w:rPr>
+          <w:rFonts w:eastAsiaTheme="minorEastAsia"/>
+        </w:rPr>
+        <w:t>Implemented</w:t>
       </w:r>
       <w:bookmarkStart w:id="0" w:name="_GoBack"/>
       <w:bookmarkEnd w:id="0"/>
+      <w:r>
+        <w:rPr>
+          <w:rFonts w:eastAsiaTheme="minorEastAsia"/>
+        </w:rPr>
+        <w:t xml:space="preserve"> check </w:t>
+      </w:r>
+      <w:r>
+        <w:rPr>
+          <w:rFonts w:eastAsiaTheme="minorEastAsia"/>
+          <w:lang w:val="en-NG"/>
+        </w:rPr>
+        <w:t>for Invalid fingerprint data.</w:t>
+      </w:r>
+    </w:p>
+    <w:p>
+      <w:pPr>
+        <w:pStyle w:val="ListParagraph"/>
+        <w:numPr>
+          <w:ilvl w:val="0"/>
+          <w:numId w:val="5"/>
+        </w:numPr>
+        <w:rPr>
+          <w:rFonts w:eastAsiaTheme="minorEastAsia"/>
+        </w:rPr>
+      </w:pPr>
+      <w:r>
+        <w:rPr>
+          <w:rFonts w:eastAsiaTheme="minorEastAsia"/>
+          <w:lang w:val="en-NG"/>
+        </w:rPr>
+        <w:t>Improved speed of fingerprint matching</w:t>
+      </w:r>
+      <w:r>
+        <w:rPr>
+          <w:rFonts w:eastAsiaTheme="minorEastAsia"/>
+        </w:rPr>
+        <w:t>.</w:t>
+      </w:r>
+      <w:r>
+        <w:rPr>
+          <w:rFonts w:eastAsiaTheme="minorEastAsia"/>
+        </w:rPr>
+        <w:t xml:space="preserve"> </w:t>
+      </w:r>
     </w:p>
     <w:p>
       <w:pPr>
@@ -251,6 +404,92 @@
 <file path=word/numbering.xml><?xml version="1.0" encoding="utf-8"?>
 <w:numbering xmlns:wpc="http://schemas.microsoft.com/office/word/2010/wordprocessingCanvas" xmlns:cx="http://schemas.microsoft.com/office/drawing/2014/chartex" xmlns:cx1="http://schemas.microsoft.com/office/drawing/2015/9/8/chartex" xmlns:cx2="http://schemas.microsoft.com/office/drawing/2015/10/21/chartex" xmlns:cx3="http://schemas.microsoft.com/office/drawing/2016/5/9/chartex" xmlns:cx4="http://schemas.microsoft.com/office/drawing/2016/5/10/chartex" xmlns:cx5="http://schemas.microsoft.com/office/drawing/2016/5/11/chartex" xmlns:cx6="http://schemas.microsoft.com/office/drawing/2016/5/12/chartex" xmlns:cx7="http://schemas.microsoft.com/office/drawing/2016/5/13/chartex" xmlns:cx8="http://schemas.microsoft.com/office/drawing/2016/5/14/chartex" xmlns:mc="http://schemas.openxmlformats.org/markup-compatibility/2006" xmlns:aink="http://schemas.microsoft.com/office/drawing/2016/ink" xmlns:am3d="http://schemas.microsoft.com/office/drawing/2017/model3d" xmlns:o="urn:schemas-microsoft-com:office:office" xmlns:r="http://schemas.openxmlformats.org/officeDocument/2006/relationships" xmlns:m="http://schemas.openxmlformats.org/officeDocument/2006/math" xmlns:v="urn:schemas-microsoft-com:vml" xmlns:wp14="http://schemas.microsoft.com/office/word/2010/wordprocessingDrawing" xmlns:wp="http://schemas.openxmlformats.org/drawingml/2006/wordprocessingDrawing" xmlns:w10="urn:schemas-microsoft-com:office:word" xmlns:w="http://schemas.openxmlformats.org/wordprocessingml/2006/main" xmlns:w14="http://schemas.microsoft.com/office/word/2010/wordml" xmlns:w15="http://schemas.microsoft.com/office/word/2012/wordml" xmlns:w16cid="http://schemas.microsoft.com/office/word/2016/wordml/cid" xmlns:w16se="http://schemas.microsoft.com/office/word/2015/wordml/symex" xmlns:wpg="http://schemas.microsoft.com/office/word/2010/wordprocessingGroup" xmlns:wpi="http://schemas.microsoft.com/office/word/2010/wordprocessingInk" xmlns:wne="http://schemas.microsoft.com/office/word/2006/wordml" xmlns:wps="http://schemas.microsoft.com/office/word/2010/wordprocessingShape" mc:Ignorable="w14 w15 w16se w16cid wp14">
   <w:abstractNum w:abstractNumId="0" w15:restartNumberingAfterBreak="0">
+    <w:nsid w:val="0AF93601"/>
+    <w:multiLevelType w:val="hybridMultilevel"/>
+    <w:tmpl w:val="38209CA8"/>
+    <w:lvl w:ilvl="0" w:tplc="45400584">
+      <w:start w:val="1"/>
+      <w:numFmt w:val="decimal"/>
+      <w:lvlText w:val="%1."/>
+      <w:lvlJc w:val="left"/>
+      <w:pPr>
+        <w:ind w:left="720" w:hanging="360"/>
+      </w:pPr>
+    </w:lvl>
+    <w:lvl w:ilvl="1" w:tplc="FAE24CCC">
+      <w:start w:val="1"/>
+      <w:numFmt w:val="lowerLetter"/>
+      <w:lvlText w:val="%2."/>
+      <w:lvlJc w:val="left"/>
+      <w:pPr>
+        <w:ind w:left="1440" w:hanging="360"/>
+      </w:pPr>
+    </w:lvl>
+    <w:lvl w:ilvl="2" w:tplc="9B885E6A">
+      <w:start w:val="1"/>
+      <w:numFmt w:val="lowerRoman"/>
+      <w:lvlText w:val="%3."/>
+      <w:lvlJc w:val="right"/>
+      <w:pPr>
+        <w:ind w:left="2160" w:hanging="180"/>
+      </w:pPr>
+    </w:lvl>
+    <w:lvl w:ilvl="3" w:tplc="6FE89E24">
+      <w:start w:val="1"/>
+      <w:numFmt w:val="decimal"/>
+      <w:lvlText w:val="%4."/>
+      <w:lvlJc w:val="left"/>
+      <w:pPr>
+        <w:ind w:left="2880" w:hanging="360"/>
+      </w:pPr>
+    </w:lvl>
+    <w:lvl w:ilvl="4" w:tplc="4F18D7DA">
+      <w:start w:val="1"/>
+      <w:numFmt w:val="lowerLetter"/>
+      <w:lvlText w:val="%5."/>
+      <w:lvlJc w:val="left"/>
+      <w:pPr>
+        <w:ind w:left="3600" w:hanging="360"/>
+      </w:pPr>
+    </w:lvl>
+    <w:lvl w:ilvl="5" w:tplc="620865E0">
+      <w:start w:val="1"/>
+      <w:numFmt w:val="lowerRoman"/>
+      <w:lvlText w:val="%6."/>
+      <w:lvlJc w:val="right"/>
+      <w:pPr>
+        <w:ind w:left="4320" w:hanging="180"/>
+      </w:pPr>
+    </w:lvl>
+    <w:lvl w:ilvl="6" w:tplc="D6AE68F6">
+      <w:start w:val="1"/>
+      <w:numFmt w:val="decimal"/>
+      <w:lvlText w:val="%7."/>
+      <w:lvlJc w:val="left"/>
+      <w:pPr>
+        <w:ind w:left="5040" w:hanging="360"/>
+      </w:pPr>
+    </w:lvl>
+    <w:lvl w:ilvl="7" w:tplc="3A923CF4">
+      <w:start w:val="1"/>
+      <w:numFmt w:val="lowerLetter"/>
+      <w:lvlText w:val="%8."/>
+      <w:lvlJc w:val="left"/>
+      <w:pPr>
+        <w:ind w:left="5760" w:hanging="360"/>
+      </w:pPr>
+    </w:lvl>
+    <w:lvl w:ilvl="8" w:tplc="E92026E0">
+      <w:start w:val="1"/>
+      <w:numFmt w:val="lowerRoman"/>
+      <w:lvlText w:val="%9."/>
+      <w:lvlJc w:val="right"/>
+      <w:pPr>
+        <w:ind w:left="6480" w:hanging="180"/>
+      </w:pPr>
+    </w:lvl>
+  </w:abstractNum>
+  <w:abstractNum w:abstractNumId="1" w15:restartNumberingAfterBreak="0">
     <w:nsid w:val="0E242046"/>
     <w:multiLevelType w:val="hybridMultilevel"/>
     <w:tmpl w:val="C8F4AFD6"/>
@@ -336,7 +575,7 @@
       </w:pPr>
     </w:lvl>
   </w:abstractNum>
-  <w:abstractNum w:abstractNumId="1" w15:restartNumberingAfterBreak="0">
+  <w:abstractNum w:abstractNumId="2" w15:restartNumberingAfterBreak="0">
     <w:nsid w:val="3E9C3168"/>
     <w:multiLevelType w:val="hybridMultilevel"/>
     <w:tmpl w:val="38209CA8"/>
@@ -422,7 +661,7 @@
       </w:pPr>
     </w:lvl>
   </w:abstractNum>
-  <w:abstractNum w:abstractNumId="2" w15:restartNumberingAfterBreak="0">
+  <w:abstractNum w:abstractNumId="3" w15:restartNumberingAfterBreak="0">
     <w:nsid w:val="433D43D6"/>
     <w:multiLevelType w:val="hybridMultilevel"/>
     <w:tmpl w:val="642AF46C"/>
@@ -508,7 +747,7 @@
       </w:pPr>
     </w:lvl>
   </w:abstractNum>
-  <w:abstractNum w:abstractNumId="3" w15:restartNumberingAfterBreak="0">
+  <w:abstractNum w:abstractNumId="4" w15:restartNumberingAfterBreak="0">
     <w:nsid w:val="6C011FC8"/>
     <w:multiLevelType w:val="hybridMultilevel"/>
     <w:tmpl w:val="38209CA8"/>
@@ -595,16 +834,19 @@
     </w:lvl>
   </w:abstractNum>
   <w:num w:numId="1">
+    <w:abstractNumId w:val="3"/>
+  </w:num>
+  <w:num w:numId="2">
+    <w:abstractNumId w:val="1"/>
+  </w:num>
+  <w:num w:numId="3">
+    <w:abstractNumId w:val="4"/>
+  </w:num>
+  <w:num w:numId="4">
     <w:abstractNumId w:val="2"/>
   </w:num>
-  <w:num w:numId="2">
+  <w:num w:numId="5">
     <w:abstractNumId w:val="0"/>
-  </w:num>
-  <w:num w:numId="3">
-    <w:abstractNumId w:val="3"/>
-  </w:num>
-  <w:num w:numId="4">
-    <w:abstractNumId w:val="1"/>
   </w:num>
 </w:numbering>
 </file>
@@ -626,7 +868,7 @@
       </w:pPr>
     </w:pPrDefault>
   </w:docDefaults>
-  <w:latentStyles w:defLockedState="0" w:defUIPriority="99" w:defSemiHidden="0" w:defUnhideWhenUsed="0" w:defQFormat="0" w:count="376">
+  <w:latentStyles w:defLockedState="0" w:defUIPriority="99" w:defSemiHidden="0" w:defUnhideWhenUsed="0" w:defQFormat="0" w:count="377">
     <w:lsdException w:name="Normal" w:uiPriority="0" w:qFormat="1"/>
     <w:lsdException w:name="heading 1" w:uiPriority="9" w:qFormat="1"/>
     <w:lsdException w:name="heading 2" w:semiHidden="1" w:uiPriority="9" w:unhideWhenUsed="1" w:qFormat="1"/>
@@ -774,11 +1016,12 @@
     <w:lsdException w:name="Table Contemporary" w:semiHidden="1" w:unhideWhenUsed="1"/>
     <w:lsdException w:name="Table Elegant" w:semiHidden="1" w:unhideWhenUsed="1"/>
     <w:lsdException w:name="Table Professional" w:semiHidden="1" w:unhideWhenUsed="1"/>
+    <w:lsdException w:name="Table Subtle 1" w:semiHidden="1" w:unhideWhenUsed="1"/>
     <w:lsdException w:name="Table Subtle 2" w:semiHidden="1" w:unhideWhenUsed="1"/>
     <w:lsdException w:name="Table Web 1" w:semiHidden="1" w:unhideWhenUsed="1"/>
+    <w:lsdException w:name="Table Web 2" w:semiHidden="1" w:unhideWhenUsed="1"/>
     <w:lsdException w:name="Balloon Text" w:semiHidden="1" w:unhideWhenUsed="1"/>
     <w:lsdException w:name="Table Grid" w:uiPriority="39"/>
-    <w:lsdException w:name="Table Theme" w:semiHidden="1" w:unhideWhenUsed="1"/>
     <w:lsdException w:name="Placeholder Text" w:semiHidden="1"/>
     <w:lsdException w:name="No Spacing" w:uiPriority="1" w:qFormat="1"/>
     <w:lsdException w:name="Light Shading" w:uiPriority="60"/>
@@ -999,6 +1242,7 @@
     <w:lsdException w:name="Hashtag" w:semiHidden="1" w:unhideWhenUsed="1"/>
     <w:lsdException w:name="Unresolved Mention" w:semiHidden="1" w:unhideWhenUsed="1"/>
     <w:lsdException w:name="Smart Link" w:semiHidden="1" w:unhideWhenUsed="1"/>
+    <w:lsdException w:name="Smart Link Error" w:semiHidden="1" w:unhideWhenUsed="1"/>
   </w:latentStyles>
   <w:style w:type="paragraph" w:default="1" w:styleId="Normal">
     <w:name w:val="Normal"/>
@@ -1489,20 +1733,20 @@
 </file>
 
 <file path=customXml/item2.xml><?xml version="1.0" encoding="utf-8"?>
-<p:properties xmlns:p="http://schemas.microsoft.com/office/2006/metadata/properties" xmlns:xsi="http://www.w3.org/2001/XMLSchema-instance" xmlns:pc="http://schemas.microsoft.com/office/infopath/2007/PartnerControls">
-  <documentManagement>
-    <Desciption xmlns="5966e12e-61a6-4a67-8c8f-92598a9f6350" xsi:nil="true"/>
-  </documentManagement>
-</p:properties>
-</file>
-
-<file path=customXml/item3.xml><?xml version="1.0" encoding="utf-8"?>
 <?mso-contentType ?>
 <FormTemplates xmlns="http://schemas.microsoft.com/sharepoint/v3/contenttype/forms">
   <Display>DocumentLibraryForm</Display>
   <Edit>DocumentLibraryForm</Edit>
   <New>DocumentLibraryForm</New>
 </FormTemplates>
+</file>
+
+<file path=customXml/item3.xml><?xml version="1.0" encoding="utf-8"?>
+<p:properties xmlns:p="http://schemas.microsoft.com/office/2006/metadata/properties" xmlns:xsi="http://www.w3.org/2001/XMLSchema-instance" xmlns:pc="http://schemas.microsoft.com/office/infopath/2007/PartnerControls">
+  <documentManagement>
+    <Desciption xmlns="5966e12e-61a6-4a67-8c8f-92598a9f6350" xsi:nil="true"/>
+  </documentManagement>
+</p:properties>
 </file>
 
 <file path=customXml/itemProps1.xml><?xml version="1.0" encoding="utf-8"?>
@@ -1525,6 +1769,14 @@
 </file>
 
 <file path=customXml/itemProps2.xml><?xml version="1.0" encoding="utf-8"?>
+<ds:datastoreItem xmlns:ds="http://schemas.openxmlformats.org/officeDocument/2006/customXml" ds:itemID="{4DC567EA-5C9E-4319-A363-B3C66D10433B}">
+  <ds:schemaRefs>
+    <ds:schemaRef ds:uri="http://schemas.microsoft.com/sharepoint/v3/contenttype/forms"/>
+  </ds:schemaRefs>
+</ds:datastoreItem>
+</file>
+
+<file path=customXml/itemProps3.xml><?xml version="1.0" encoding="utf-8"?>
 <ds:datastoreItem xmlns:ds="http://schemas.openxmlformats.org/officeDocument/2006/customXml" ds:itemID="{DD2C60FE-3A21-46F6-BFB7-7F17F489AFD5}">
   <ds:schemaRefs>
     <ds:schemaRef ds:uri="http://schemas.microsoft.com/office/2006/metadata/properties"/>
@@ -1532,12 +1784,4 @@
     <ds:schemaRef ds:uri="5966e12e-61a6-4a67-8c8f-92598a9f6350"/>
   </ds:schemaRefs>
 </ds:datastoreItem>
-</file>
-
-<file path=customXml/itemProps3.xml><?xml version="1.0" encoding="utf-8"?>
-<ds:datastoreItem xmlns:ds="http://schemas.openxmlformats.org/officeDocument/2006/customXml" ds:itemID="{4DC567EA-5C9E-4319-A363-B3C66D10433B}">
-  <ds:schemaRefs>
-    <ds:schemaRef ds:uri="http://schemas.microsoft.com/sharepoint/v3/contenttype/forms"/>
-  </ds:schemaRefs>
-</ds:datastoreItem>
 </file>
</xml_diff>